<commit_message>
Start of assignment 2
</commit_message>
<xml_diff>
--- a/Ass1/Ass1Report24201596.docx
+++ b/Ass1/Ass1Report24201596.docx
@@ -2142,12 +2142,12 @@
           <wp:inline distB="19050" distT="19050" distL="19050" distR="19050">
             <wp:extent cx="5274000" cy="3060700"/>
             <wp:effectExtent b="0" l="0" r="0" t="0"/>
-            <wp:docPr descr="Lucidchart Site Map - Page 1.png" id="12" name="image31.png"/>
+            <wp:docPr descr="Lucidchart Site Map - Page 1.png" id="12" name="image30.png"/>
             <a:graphic>
               <a:graphicData uri="http://schemas.openxmlformats.org/drawingml/2006/picture">
                 <pic:pic>
                   <pic:nvPicPr>
-                    <pic:cNvPr descr="Lucidchart Site Map - Page 1.png" id="0" name="image31.png"/>
+                    <pic:cNvPr descr="Lucidchart Site Map - Page 1.png" id="0" name="image30.png"/>
                     <pic:cNvPicPr preferRelativeResize="0"/>
                   </pic:nvPicPr>
                   <pic:blipFill>
@@ -2228,12 +2228,14 @@
       <w:pPr>
         <w:contextualSpacing w:val="0"/>
         <w:rPr>
-          <w:sz w:val="22"/>
-          <w:szCs w:val="22"/>
-        </w:rPr>
-      </w:pPr>
-      <w:r>
-        <w:rPr>
+          <w:b w:val="1"/>
+          <w:sz w:val="22"/>
+          <w:szCs w:val="22"/>
+        </w:rPr>
+      </w:pPr>
+      <w:r>
+        <w:rPr>
+          <w:b w:val="1"/>
           <w:sz w:val="22"/>
           <w:szCs w:val="22"/>
           <w:rtl w:val="0"/>
@@ -2260,12 +2262,12 @@
           <wp:inline distB="114300" distT="114300" distL="114300" distR="114300">
             <wp:extent cx="3271838" cy="3590753"/>
             <wp:effectExtent b="0" l="0" r="0" t="0"/>
-            <wp:docPr id="4" name="image23.png"/>
+            <wp:docPr id="4" name="image15.png"/>
             <a:graphic>
               <a:graphicData uri="http://schemas.openxmlformats.org/drawingml/2006/picture">
                 <pic:pic>
                   <pic:nvPicPr>
-                    <pic:cNvPr id="0" name="image23.png"/>
+                    <pic:cNvPr id="0" name="image15.png"/>
                     <pic:cNvPicPr preferRelativeResize="0"/>
                   </pic:nvPicPr>
                   <pic:blipFill>
@@ -2315,6 +2317,7 @@
       <w:pPr>
         <w:contextualSpacing w:val="0"/>
         <w:rPr>
+          <w:b w:val="1"/>
           <w:sz w:val="22"/>
           <w:szCs w:val="22"/>
         </w:rPr>
@@ -2323,6 +2326,7 @@
       <w:bookmarkEnd w:id="77"/>
       <w:r>
         <w:rPr>
+          <w:b w:val="1"/>
           <w:sz w:val="22"/>
           <w:szCs w:val="22"/>
           <w:rtl w:val="0"/>
@@ -2388,6 +2392,7 @@
       <w:pPr>
         <w:contextualSpacing w:val="0"/>
         <w:rPr>
+          <w:b w:val="1"/>
           <w:sz w:val="22"/>
           <w:szCs w:val="22"/>
         </w:rPr>
@@ -2396,6 +2401,7 @@
       <w:bookmarkEnd w:id="79"/>
       <w:r>
         <w:rPr>
+          <w:b w:val="1"/>
           <w:sz w:val="22"/>
           <w:szCs w:val="22"/>
           <w:rtl w:val="0"/>
@@ -2422,12 +2428,12 @@
           <wp:inline distB="114300" distT="114300" distL="114300" distR="114300">
             <wp:extent cx="3262313" cy="3580300"/>
             <wp:effectExtent b="0" l="0" r="0" t="0"/>
-            <wp:docPr id="17" name="image48.png"/>
+            <wp:docPr id="17" name="image41.png"/>
             <a:graphic>
               <a:graphicData uri="http://schemas.openxmlformats.org/drawingml/2006/picture">
                 <pic:pic>
                   <pic:nvPicPr>
-                    <pic:cNvPr id="0" name="image48.png"/>
+                    <pic:cNvPr id="0" name="image41.png"/>
                     <pic:cNvPicPr preferRelativeResize="0"/>
                   </pic:nvPicPr>
                   <pic:blipFill>
@@ -2492,12 +2498,12 @@
           <wp:inline distB="114300" distT="114300" distL="114300" distR="114300">
             <wp:extent cx="3267655" cy="3586163"/>
             <wp:effectExtent b="0" l="0" r="0" t="0"/>
-            <wp:docPr id="1" name="image5.png"/>
+            <wp:docPr id="1" name="image7.png"/>
             <a:graphic>
               <a:graphicData uri="http://schemas.openxmlformats.org/drawingml/2006/picture">
                 <pic:pic>
                   <pic:nvPicPr>
-                    <pic:cNvPr id="0" name="image5.png"/>
+                    <pic:cNvPr id="0" name="image7.png"/>
                     <pic:cNvPicPr preferRelativeResize="0"/>
                   </pic:nvPicPr>
                   <pic:blipFill>
@@ -2535,7 +2541,7 @@
           <w:szCs w:val="22"/>
         </w:rPr>
       </w:pPr>
-      <w:bookmarkStart w:colFirst="0" w:colLast="0" w:name="_ai5e9oa6ft8m" w:id="82"/>
+      <w:bookmarkStart w:colFirst="0" w:colLast="0" w:name="_82kaiu8saz2i" w:id="82"/>
       <w:bookmarkEnd w:id="82"/>
       <w:r>
         <w:rPr>
@@ -2546,12 +2552,12 @@
           <wp:inline distB="114300" distT="114300" distL="114300" distR="114300">
             <wp:extent cx="3258976" cy="3576638"/>
             <wp:effectExtent b="0" l="0" r="0" t="0"/>
-            <wp:docPr id="6" name="image25.png"/>
+            <wp:docPr id="6" name="image17.png"/>
             <a:graphic>
               <a:graphicData uri="http://schemas.openxmlformats.org/drawingml/2006/picture">
                 <pic:pic>
                   <pic:nvPicPr>
-                    <pic:cNvPr id="0" name="image25.png"/>
+                    <pic:cNvPr id="0" name="image17.png"/>
                     <pic:cNvPicPr preferRelativeResize="0"/>
                   </pic:nvPicPr>
                   <pic:blipFill>
@@ -2589,8 +2595,24 @@
           <w:szCs w:val="22"/>
         </w:rPr>
       </w:pPr>
-      <w:bookmarkStart w:colFirst="0" w:colLast="0" w:name="_ugmq1ktnv8b" w:id="83"/>
+      <w:bookmarkStart w:colFirst="0" w:colLast="0" w:name="_ai5e9oa6ft8m" w:id="83"/>
       <w:bookmarkEnd w:id="83"/>
+      <w:r>
+        <w:rPr>
+          <w:rtl w:val="0"/>
+        </w:rPr>
+      </w:r>
+    </w:p>
+    <w:p>
+      <w:pPr>
+        <w:contextualSpacing w:val="0"/>
+        <w:rPr>
+          <w:sz w:val="22"/>
+          <w:szCs w:val="22"/>
+        </w:rPr>
+      </w:pPr>
+      <w:bookmarkStart w:colFirst="0" w:colLast="0" w:name="_ugmq1ktnv8b" w:id="84"/>
+      <w:bookmarkEnd w:id="84"/>
       <w:r>
         <w:rPr>
           <w:sz w:val="22"/>
@@ -2600,12 +2622,12 @@
           <wp:inline distB="114300" distT="114300" distL="114300" distR="114300">
             <wp:extent cx="3246261" cy="3567113"/>
             <wp:effectExtent b="0" l="0" r="0" t="0"/>
-            <wp:docPr id="8" name="image27.png"/>
+            <wp:docPr id="8" name="image19.png"/>
             <a:graphic>
               <a:graphicData uri="http://schemas.openxmlformats.org/drawingml/2006/picture">
                 <pic:pic>
                   <pic:nvPicPr>
-                    <pic:cNvPr id="0" name="image27.png"/>
+                    <pic:cNvPr id="0" name="image19.png"/>
                     <pic:cNvPicPr preferRelativeResize="0"/>
                   </pic:nvPicPr>
                   <pic:blipFill>
@@ -2643,23 +2665,7 @@
           <w:szCs w:val="22"/>
         </w:rPr>
       </w:pPr>
-      <w:bookmarkStart w:colFirst="0" w:colLast="0" w:name="_1k0p4fsz7bdo" w:id="84"/>
-      <w:bookmarkEnd w:id="84"/>
-      <w:r>
-        <w:rPr>
-          <w:rtl w:val="0"/>
-        </w:rPr>
-      </w:r>
-    </w:p>
-    <w:p>
-      <w:pPr>
-        <w:contextualSpacing w:val="0"/>
-        <w:rPr>
-          <w:sz w:val="22"/>
-          <w:szCs w:val="22"/>
-        </w:rPr>
-      </w:pPr>
-      <w:bookmarkStart w:colFirst="0" w:colLast="0" w:name="_b4n0bj81reuw" w:id="85"/>
+      <w:bookmarkStart w:colFirst="0" w:colLast="0" w:name="_1k0p4fsz7bdo" w:id="85"/>
       <w:bookmarkEnd w:id="85"/>
       <w:r>
         <w:rPr>
@@ -2675,7 +2681,7 @@
           <w:szCs w:val="22"/>
         </w:rPr>
       </w:pPr>
-      <w:bookmarkStart w:colFirst="0" w:colLast="0" w:name="_s6xibhaqqo4c" w:id="86"/>
+      <w:bookmarkStart w:colFirst="0" w:colLast="0" w:name="_b4n0bj81reuw" w:id="86"/>
       <w:bookmarkEnd w:id="86"/>
       <w:r>
         <w:rPr>
@@ -2691,7 +2697,7 @@
           <w:szCs w:val="22"/>
         </w:rPr>
       </w:pPr>
-      <w:bookmarkStart w:colFirst="0" w:colLast="0" w:name="_1ak4pdlhewh7" w:id="87"/>
+      <w:bookmarkStart w:colFirst="0" w:colLast="0" w:name="_s6xibhaqqo4c" w:id="87"/>
       <w:bookmarkEnd w:id="87"/>
       <w:r>
         <w:rPr>
@@ -2707,7 +2713,7 @@
           <w:szCs w:val="22"/>
         </w:rPr>
       </w:pPr>
-      <w:bookmarkStart w:colFirst="0" w:colLast="0" w:name="_xsd5pof41780" w:id="88"/>
+      <w:bookmarkStart w:colFirst="0" w:colLast="0" w:name="_1ak4pdlhewh7" w:id="88"/>
       <w:bookmarkEnd w:id="88"/>
       <w:r>
         <w:rPr>
@@ -2719,6 +2725,7 @@
       <w:pPr>
         <w:contextualSpacing w:val="0"/>
         <w:rPr>
+          <w:b w:val="1"/>
           <w:sz w:val="22"/>
           <w:szCs w:val="22"/>
         </w:rPr>
@@ -2727,6 +2734,7 @@
       <w:bookmarkEnd w:id="89"/>
       <w:r>
         <w:rPr>
+          <w:b w:val="1"/>
           <w:sz w:val="22"/>
           <w:szCs w:val="22"/>
           <w:rtl w:val="0"/>
@@ -2753,12 +2761,12 @@
           <wp:inline distB="114300" distT="114300" distL="114300" distR="114300">
             <wp:extent cx="3343388" cy="3669991"/>
             <wp:effectExtent b="0" l="0" r="0" t="0"/>
-            <wp:docPr id="16" name="image47.png"/>
+            <wp:docPr id="16" name="image40.png"/>
             <a:graphic>
               <a:graphicData uri="http://schemas.openxmlformats.org/drawingml/2006/picture">
                 <pic:pic>
                   <pic:nvPicPr>
-                    <pic:cNvPr id="0" name="image47.png"/>
+                    <pic:cNvPr id="0" name="image40.png"/>
                     <pic:cNvPicPr preferRelativeResize="0"/>
                   </pic:nvPicPr>
                   <pic:blipFill>
@@ -2808,14 +2816,16 @@
       <w:pPr>
         <w:contextualSpacing w:val="0"/>
         <w:rPr>
-          <w:sz w:val="22"/>
-          <w:szCs w:val="22"/>
-        </w:rPr>
-      </w:pPr>
-      <w:bookmarkStart w:colFirst="0" w:colLast="0" w:name="_gn9m9fbq89q0" w:id="92"/>
+          <w:b w:val="1"/>
+          <w:sz w:val="22"/>
+          <w:szCs w:val="22"/>
+        </w:rPr>
+      </w:pPr>
+      <w:bookmarkStart w:colFirst="0" w:colLast="0" w:name="_2vnzhi78sms3" w:id="92"/>
       <w:bookmarkEnd w:id="92"/>
       <w:r>
         <w:rPr>
+          <w:b w:val="1"/>
           <w:sz w:val="22"/>
           <w:szCs w:val="22"/>
           <w:rtl w:val="0"/>
@@ -2824,6 +2834,7 @@
       </w:r>
       <w:r>
         <w:rPr>
+          <w:b w:val="1"/>
           <w:sz w:val="22"/>
           <w:szCs w:val="22"/>
           <w:rtl w:val="0"/>
@@ -2832,6 +2843,7 @@
       </w:r>
       <w:r>
         <w:rPr>
+          <w:b w:val="1"/>
           <w:sz w:val="22"/>
           <w:szCs w:val="22"/>
           <w:rtl w:val="0"/>
@@ -2847,8 +2859,27 @@
           <w:szCs w:val="22"/>
         </w:rPr>
       </w:pPr>
-      <w:bookmarkStart w:colFirst="0" w:colLast="0" w:name="_12sx1wwmpnbg" w:id="93"/>
+      <w:bookmarkStart w:colFirst="0" w:colLast="0" w:name="_gn9m9fbq89q0" w:id="93"/>
       <w:bookmarkEnd w:id="93"/>
+      <w:r>
+        <w:rPr>
+          <w:sz w:val="22"/>
+          <w:szCs w:val="22"/>
+          <w:rtl w:val="0"/>
+        </w:rPr>
+        <w:t xml:space="preserve">[Projects tab in menu tabs is clicked]</w:t>
+      </w:r>
+    </w:p>
+    <w:p>
+      <w:pPr>
+        <w:contextualSpacing w:val="0"/>
+        <w:rPr>
+          <w:sz w:val="22"/>
+          <w:szCs w:val="22"/>
+        </w:rPr>
+      </w:pPr>
+      <w:bookmarkStart w:colFirst="0" w:colLast="0" w:name="_9d85lm2dmuqs" w:id="94"/>
+      <w:bookmarkEnd w:id="94"/>
       <w:r>
         <w:rPr>
           <w:sz w:val="22"/>
@@ -2858,12 +2889,12 @@
           <wp:inline distB="114300" distT="114300" distL="114300" distR="114300">
             <wp:extent cx="3354299" cy="3681413"/>
             <wp:effectExtent b="0" l="0" r="0" t="0"/>
-            <wp:docPr id="11" name="image30.png"/>
+            <wp:docPr id="11" name="image28.png"/>
             <a:graphic>
               <a:graphicData uri="http://schemas.openxmlformats.org/drawingml/2006/picture">
                 <pic:pic>
                   <pic:nvPicPr>
-                    <pic:cNvPr id="0" name="image30.png"/>
+                    <pic:cNvPr id="0" name="image28.png"/>
                     <pic:cNvPicPr preferRelativeResize="0"/>
                   </pic:nvPicPr>
                   <pic:blipFill>
@@ -2901,8 +2932,8 @@
           <w:szCs w:val="22"/>
         </w:rPr>
       </w:pPr>
-      <w:bookmarkStart w:colFirst="0" w:colLast="0" w:name="_egq075jd2esw" w:id="94"/>
-      <w:bookmarkEnd w:id="94"/>
+      <w:bookmarkStart w:colFirst="0" w:colLast="0" w:name="_egq075jd2esw" w:id="95"/>
+      <w:bookmarkEnd w:id="95"/>
       <w:r>
         <w:rPr>
           <w:sz w:val="22"/>
@@ -2912,12 +2943,12 @@
           <wp:inline distB="114300" distT="114300" distL="114300" distR="114300">
             <wp:extent cx="3299702" cy="3624263"/>
             <wp:effectExtent b="0" l="0" r="0" t="0"/>
-            <wp:docPr id="15" name="image34.png"/>
+            <wp:docPr id="15" name="image37.png"/>
             <a:graphic>
               <a:graphicData uri="http://schemas.openxmlformats.org/drawingml/2006/picture">
                 <pic:pic>
                   <pic:nvPicPr>
-                    <pic:cNvPr id="0" name="image34.png"/>
+                    <pic:cNvPr id="0" name="image37.png"/>
                     <pic:cNvPicPr preferRelativeResize="0"/>
                   </pic:nvPicPr>
                   <pic:blipFill>
@@ -2955,24 +2986,43 @@
           <w:szCs w:val="22"/>
         </w:rPr>
       </w:pPr>
-      <w:bookmarkStart w:colFirst="0" w:colLast="0" w:name="_j71pdilgxgj" w:id="95"/>
-      <w:bookmarkEnd w:id="95"/>
-      <w:r>
-        <w:rPr>
-          <w:rtl w:val="0"/>
-        </w:rPr>
-      </w:r>
-    </w:p>
-    <w:p>
-      <w:pPr>
-        <w:contextualSpacing w:val="0"/>
-        <w:rPr>
-          <w:sz w:val="22"/>
-          <w:szCs w:val="22"/>
-        </w:rPr>
-      </w:pPr>
-      <w:bookmarkStart w:colFirst="0" w:colLast="0" w:name="_oox3o8q59vny" w:id="96"/>
+      <w:bookmarkStart w:colFirst="0" w:colLast="0" w:name="_4h2ly6kie77n" w:id="96"/>
       <w:bookmarkEnd w:id="96"/>
+      <w:r>
+        <w:rPr>
+          <w:rtl w:val="0"/>
+        </w:rPr>
+      </w:r>
+    </w:p>
+    <w:p>
+      <w:pPr>
+        <w:contextualSpacing w:val="0"/>
+        <w:rPr>
+          <w:sz w:val="22"/>
+          <w:szCs w:val="22"/>
+        </w:rPr>
+      </w:pPr>
+      <w:bookmarkStart w:colFirst="0" w:colLast="0" w:name="_j71pdilgxgj" w:id="97"/>
+      <w:bookmarkEnd w:id="97"/>
+      <w:r>
+        <w:rPr>
+          <w:sz w:val="22"/>
+          <w:szCs w:val="22"/>
+          <w:rtl w:val="0"/>
+        </w:rPr>
+        <w:t xml:space="preserve">[When button “Donate now” is clicked]</w:t>
+      </w:r>
+    </w:p>
+    <w:p>
+      <w:pPr>
+        <w:contextualSpacing w:val="0"/>
+        <w:rPr>
+          <w:sz w:val="22"/>
+          <w:szCs w:val="22"/>
+        </w:rPr>
+      </w:pPr>
+      <w:bookmarkStart w:colFirst="0" w:colLast="0" w:name="_oox3o8q59vny" w:id="98"/>
+      <w:bookmarkEnd w:id="98"/>
       <w:r>
         <w:rPr>
           <w:sz w:val="22"/>
@@ -2982,12 +3032,12 @@
           <wp:inline distB="114300" distT="114300" distL="114300" distR="114300">
             <wp:extent cx="3286238" cy="3607258"/>
             <wp:effectExtent b="0" l="0" r="0" t="0"/>
-            <wp:docPr id="19" name="image50.png"/>
+            <wp:docPr id="19" name="image46.png"/>
             <a:graphic>
               <a:graphicData uri="http://schemas.openxmlformats.org/drawingml/2006/picture">
                 <pic:pic>
                   <pic:nvPicPr>
-                    <pic:cNvPr id="0" name="image50.png"/>
+                    <pic:cNvPr id="0" name="image46.png"/>
                     <pic:cNvPicPr preferRelativeResize="0"/>
                   </pic:nvPicPr>
                   <pic:blipFill>
@@ -3025,38 +3075,6 @@
           <w:szCs w:val="22"/>
         </w:rPr>
       </w:pPr>
-      <w:bookmarkStart w:colFirst="0" w:colLast="0" w:name="_gtixt3r0v6yx" w:id="97"/>
-      <w:bookmarkEnd w:id="97"/>
-      <w:r>
-        <w:rPr>
-          <w:rtl w:val="0"/>
-        </w:rPr>
-      </w:r>
-    </w:p>
-    <w:p>
-      <w:pPr>
-        <w:contextualSpacing w:val="0"/>
-        <w:rPr>
-          <w:sz w:val="22"/>
-          <w:szCs w:val="22"/>
-        </w:rPr>
-      </w:pPr>
-      <w:bookmarkStart w:colFirst="0" w:colLast="0" w:name="_so1axnk8wqcm" w:id="98"/>
-      <w:bookmarkEnd w:id="98"/>
-      <w:r>
-        <w:rPr>
-          <w:rtl w:val="0"/>
-        </w:rPr>
-      </w:r>
-    </w:p>
-    <w:p>
-      <w:pPr>
-        <w:contextualSpacing w:val="0"/>
-        <w:rPr>
-          <w:sz w:val="22"/>
-          <w:szCs w:val="22"/>
-        </w:rPr>
-      </w:pPr>
       <w:bookmarkStart w:colFirst="0" w:colLast="0" w:name="_fw19phbijf2k" w:id="99"/>
       <w:bookmarkEnd w:id="99"/>
       <w:r>
@@ -3073,24 +3091,8 @@
           <w:szCs w:val="22"/>
         </w:rPr>
       </w:pPr>
-      <w:bookmarkStart w:colFirst="0" w:colLast="0" w:name="_iihvul782xs9" w:id="100"/>
+      <w:bookmarkStart w:colFirst="0" w:colLast="0" w:name="_jeo2a1sljjrw" w:id="100"/>
       <w:bookmarkEnd w:id="100"/>
-      <w:r>
-        <w:rPr>
-          <w:rtl w:val="0"/>
-        </w:rPr>
-      </w:r>
-    </w:p>
-    <w:p>
-      <w:pPr>
-        <w:contextualSpacing w:val="0"/>
-        <w:rPr>
-          <w:sz w:val="22"/>
-          <w:szCs w:val="22"/>
-        </w:rPr>
-      </w:pPr>
-      <w:bookmarkStart w:colFirst="0" w:colLast="0" w:name="_jeo2a1sljjrw" w:id="101"/>
-      <w:bookmarkEnd w:id="101"/>
       <w:r>
         <w:rPr>
           <w:sz w:val="22"/>
@@ -3143,12 +3145,31 @@
           <w:szCs w:val="22"/>
         </w:rPr>
       </w:pPr>
+      <w:bookmarkStart w:colFirst="0" w:colLast="0" w:name="_z9objfhc61cg" w:id="101"/>
+      <w:bookmarkEnd w:id="101"/>
+      <w:r>
+        <w:rPr>
+          <w:rtl w:val="0"/>
+        </w:rPr>
+      </w:r>
+    </w:p>
+    <w:p>
+      <w:pPr>
+        <w:contextualSpacing w:val="0"/>
+        <w:rPr>
+          <w:sz w:val="22"/>
+          <w:szCs w:val="22"/>
+        </w:rPr>
+      </w:pPr>
       <w:bookmarkStart w:colFirst="0" w:colLast="0" w:name="_nnpcrxci0jgr" w:id="102"/>
       <w:bookmarkEnd w:id="102"/>
       <w:r>
         <w:rPr>
-          <w:rtl w:val="0"/>
-        </w:rPr>
+          <w:sz w:val="22"/>
+          <w:szCs w:val="22"/>
+          <w:rtl w:val="0"/>
+        </w:rPr>
+        <w:t xml:space="preserve">[“Continue to Donate” button will redirect clients to the page when they first clicked on the projects tab]</w:t>
       </w:r>
     </w:p>
     <w:p>
@@ -3170,12 +3191,12 @@
           <wp:inline distB="114300" distT="114300" distL="114300" distR="114300">
             <wp:extent cx="3343388" cy="3672785"/>
             <wp:effectExtent b="0" l="0" r="0" t="0"/>
-            <wp:docPr id="25" name="image56.png"/>
+            <wp:docPr id="25" name="image53.png"/>
             <a:graphic>
               <a:graphicData uri="http://schemas.openxmlformats.org/drawingml/2006/picture">
                 <pic:pic>
                   <pic:nvPicPr>
-                    <pic:cNvPr id="0" name="image56.png"/>
+                    <pic:cNvPr id="0" name="image53.png"/>
                     <pic:cNvPicPr preferRelativeResize="0"/>
                   </pic:nvPicPr>
                   <pic:blipFill>
@@ -3209,11 +3230,12 @@
       <w:pPr>
         <w:contextualSpacing w:val="0"/>
         <w:rPr>
-          <w:sz w:val="22"/>
-          <w:szCs w:val="22"/>
-        </w:rPr>
-      </w:pPr>
-      <w:bookmarkStart w:colFirst="0" w:colLast="0" w:name="_y9xgi96ze5ry" w:id="104"/>
+          <w:b w:val="1"/>
+          <w:sz w:val="22"/>
+          <w:szCs w:val="22"/>
+        </w:rPr>
+      </w:pPr>
+      <w:bookmarkStart w:colFirst="0" w:colLast="0" w:name="_b6rv7fc9tco8" w:id="104"/>
       <w:bookmarkEnd w:id="104"/>
       <w:r>
         <w:rPr>
@@ -3225,11 +3247,12 @@
       <w:pPr>
         <w:contextualSpacing w:val="0"/>
         <w:rPr>
-          <w:sz w:val="22"/>
-          <w:szCs w:val="22"/>
-        </w:rPr>
-      </w:pPr>
-      <w:bookmarkStart w:colFirst="0" w:colLast="0" w:name="_eyasmvxoi3s3" w:id="105"/>
+          <w:b w:val="1"/>
+          <w:sz w:val="22"/>
+          <w:szCs w:val="22"/>
+        </w:rPr>
+      </w:pPr>
+      <w:bookmarkStart w:colFirst="0" w:colLast="0" w:name="_q0ytq2azs3sn" w:id="105"/>
       <w:bookmarkEnd w:id="105"/>
       <w:r>
         <w:rPr>
@@ -3241,16 +3264,21 @@
       <w:pPr>
         <w:contextualSpacing w:val="0"/>
         <w:rPr>
-          <w:sz w:val="22"/>
-          <w:szCs w:val="22"/>
-        </w:rPr>
-      </w:pPr>
-      <w:bookmarkStart w:colFirst="0" w:colLast="0" w:name="_coenm11pwlhg" w:id="106"/>
+          <w:b w:val="1"/>
+          <w:sz w:val="22"/>
+          <w:szCs w:val="22"/>
+        </w:rPr>
+      </w:pPr>
+      <w:bookmarkStart w:colFirst="0" w:colLast="0" w:name="_2apghwxnqye" w:id="106"/>
       <w:bookmarkEnd w:id="106"/>
       <w:r>
         <w:rPr>
-          <w:rtl w:val="0"/>
-        </w:rPr>
+          <w:b w:val="1"/>
+          <w:sz w:val="22"/>
+          <w:szCs w:val="22"/>
+          <w:rtl w:val="0"/>
+        </w:rPr>
+        <w:t xml:space="preserve">Purchase Product (Client View)</w:t>
       </w:r>
     </w:p>
     <w:p>
@@ -3269,7 +3297,7 @@
           <w:szCs w:val="22"/>
           <w:rtl w:val="0"/>
         </w:rPr>
-        <w:t xml:space="preserve">Purchase Product (Client View)</w:t>
+        <w:t xml:space="preserve">[When the Products tab in menu tab is clicked]</w:t>
       </w:r>
     </w:p>
     <w:p>
@@ -3291,12 +3319,12 @@
           <wp:inline distB="114300" distT="114300" distL="114300" distR="114300">
             <wp:extent cx="3350236" cy="3690938"/>
             <wp:effectExtent b="0" l="0" r="0" t="0"/>
-            <wp:docPr id="18" name="image49.png"/>
+            <wp:docPr id="18" name="image44.png"/>
             <a:graphic>
               <a:graphicData uri="http://schemas.openxmlformats.org/drawingml/2006/picture">
                 <pic:pic>
                   <pic:nvPicPr>
-                    <pic:cNvPr id="0" name="image49.png"/>
+                    <pic:cNvPr id="0" name="image44.png"/>
                     <pic:cNvPicPr preferRelativeResize="0"/>
                   </pic:nvPicPr>
                   <pic:blipFill>
@@ -3361,12 +3389,12 @@
           <wp:inline distB="114300" distT="114300" distL="114300" distR="114300">
             <wp:extent cx="3347517" cy="3681413"/>
             <wp:effectExtent b="0" l="0" r="0" t="0"/>
-            <wp:docPr id="28" name="image59.png"/>
+            <wp:docPr id="28" name="image58.png"/>
             <a:graphic>
               <a:graphicData uri="http://schemas.openxmlformats.org/drawingml/2006/picture">
                 <pic:pic>
                   <pic:nvPicPr>
-                    <pic:cNvPr id="0" name="image59.png"/>
+                    <pic:cNvPr id="0" name="image58.png"/>
                     <pic:cNvPicPr preferRelativeResize="0"/>
                   </pic:nvPicPr>
                   <pic:blipFill>
@@ -3416,16 +3444,21 @@
       <w:pPr>
         <w:contextualSpacing w:val="0"/>
         <w:rPr>
-          <w:sz w:val="22"/>
-          <w:szCs w:val="22"/>
-        </w:rPr>
-      </w:pPr>
-      <w:bookmarkStart w:colFirst="0" w:colLast="0" w:name="_wqiswg6f82dn" w:id="112"/>
+          <w:b w:val="1"/>
+          <w:sz w:val="22"/>
+          <w:szCs w:val="22"/>
+        </w:rPr>
+      </w:pPr>
+      <w:bookmarkStart w:colFirst="0" w:colLast="0" w:name="_td9duoobg9h6" w:id="112"/>
       <w:bookmarkEnd w:id="112"/>
       <w:r>
         <w:rPr>
-          <w:rtl w:val="0"/>
-        </w:rPr>
+          <w:b w:val="1"/>
+          <w:sz w:val="22"/>
+          <w:szCs w:val="22"/>
+          <w:rtl w:val="0"/>
+        </w:rPr>
+        <w:t xml:space="preserve">Shopping Cart &amp; Checkout Page (Client View)</w:t>
       </w:r>
     </w:p>
     <w:p>
@@ -3444,7 +3477,7 @@
           <w:szCs w:val="22"/>
           <w:rtl w:val="0"/>
         </w:rPr>
-        <w:t xml:space="preserve">Shopping Cart &amp; Checkout Page (Client View)</w:t>
+        <w:t xml:space="preserve">[When the shopping cart on the top right corner is clicked]</w:t>
       </w:r>
     </w:p>
     <w:p>
@@ -3466,12 +3499,12 @@
           <wp:inline distB="114300" distT="114300" distL="114300" distR="114300">
             <wp:extent cx="3354299" cy="3681413"/>
             <wp:effectExtent b="0" l="0" r="0" t="0"/>
-            <wp:docPr id="26" name="image57.png"/>
+            <wp:docPr id="26" name="image55.png"/>
             <a:graphic>
               <a:graphicData uri="http://schemas.openxmlformats.org/drawingml/2006/picture">
                 <pic:pic>
                   <pic:nvPicPr>
-                    <pic:cNvPr id="0" name="image57.png"/>
+                    <pic:cNvPr id="0" name="image55.png"/>
                     <pic:cNvPicPr preferRelativeResize="0"/>
                   </pic:nvPicPr>
                   <pic:blipFill>
@@ -3509,7 +3542,7 @@
           <w:szCs w:val="22"/>
         </w:rPr>
       </w:pPr>
-      <w:bookmarkStart w:colFirst="0" w:colLast="0" w:name="_11lm0dhntnle" w:id="115"/>
+      <w:bookmarkStart w:colFirst="0" w:colLast="0" w:name="_poznhrbc7woq" w:id="115"/>
       <w:bookmarkEnd w:id="115"/>
       <w:r>
         <w:rPr>
@@ -3525,8 +3558,27 @@
           <w:szCs w:val="22"/>
         </w:rPr>
       </w:pPr>
-      <w:bookmarkStart w:colFirst="0" w:colLast="0" w:name="_1ikfcv369k0u" w:id="116"/>
+      <w:bookmarkStart w:colFirst="0" w:colLast="0" w:name="_11lm0dhntnle" w:id="116"/>
       <w:bookmarkEnd w:id="116"/>
+      <w:r>
+        <w:rPr>
+          <w:sz w:val="22"/>
+          <w:szCs w:val="22"/>
+          <w:rtl w:val="0"/>
+        </w:rPr>
+        <w:t xml:space="preserve">[Screenshots here show that the pages that will be shown if the client checkout as a guest, no pre-filled details is entered]</w:t>
+      </w:r>
+    </w:p>
+    <w:p>
+      <w:pPr>
+        <w:contextualSpacing w:val="0"/>
+        <w:rPr>
+          <w:sz w:val="22"/>
+          <w:szCs w:val="22"/>
+        </w:rPr>
+      </w:pPr>
+      <w:bookmarkStart w:colFirst="0" w:colLast="0" w:name="_1ikfcv369k0u" w:id="117"/>
+      <w:bookmarkEnd w:id="117"/>
       <w:r>
         <w:rPr>
           <w:sz w:val="22"/>
@@ -3536,12 +3588,12 @@
           <wp:inline distB="114300" distT="114300" distL="114300" distR="114300">
             <wp:extent cx="3345620" cy="3671888"/>
             <wp:effectExtent b="0" l="0" r="0" t="0"/>
-            <wp:docPr id="13" name="image32.png"/>
+            <wp:docPr id="13" name="image31.png"/>
             <a:graphic>
               <a:graphicData uri="http://schemas.openxmlformats.org/drawingml/2006/picture">
                 <pic:pic>
                   <pic:nvPicPr>
-                    <pic:cNvPr id="0" name="image32.png"/>
+                    <pic:cNvPr id="0" name="image31.png"/>
                     <pic:cNvPicPr preferRelativeResize="0"/>
                   </pic:nvPicPr>
                   <pic:blipFill>
@@ -3579,40 +3631,8 @@
           <w:szCs w:val="22"/>
         </w:rPr>
       </w:pPr>
-      <w:bookmarkStart w:colFirst="0" w:colLast="0" w:name="_k0mqm047pomo" w:id="117"/>
-      <w:bookmarkEnd w:id="117"/>
-      <w:r>
-        <w:rPr>
-          <w:rtl w:val="0"/>
-        </w:rPr>
-      </w:r>
-    </w:p>
-    <w:p>
-      <w:pPr>
-        <w:contextualSpacing w:val="0"/>
-        <w:rPr>
-          <w:sz w:val="22"/>
-          <w:szCs w:val="22"/>
-        </w:rPr>
-      </w:pPr>
-      <w:bookmarkStart w:colFirst="0" w:colLast="0" w:name="_vs39z0fhiwjw" w:id="118"/>
+      <w:bookmarkStart w:colFirst="0" w:colLast="0" w:name="_m526w5tq6eaq" w:id="118"/>
       <w:bookmarkEnd w:id="118"/>
-      <w:r>
-        <w:rPr>
-          <w:rtl w:val="0"/>
-        </w:rPr>
-      </w:r>
-    </w:p>
-    <w:p>
-      <w:pPr>
-        <w:contextualSpacing w:val="0"/>
-        <w:rPr>
-          <w:sz w:val="22"/>
-          <w:szCs w:val="22"/>
-        </w:rPr>
-      </w:pPr>
-      <w:bookmarkStart w:colFirst="0" w:colLast="0" w:name="_m526w5tq6eaq" w:id="119"/>
-      <w:bookmarkEnd w:id="119"/>
       <w:r>
         <w:rPr>
           <w:sz w:val="22"/>
@@ -3622,12 +3642,12 @@
           <wp:inline distB="114300" distT="114300" distL="114300" distR="114300">
             <wp:extent cx="3381488" cy="3711252"/>
             <wp:effectExtent b="0" l="0" r="0" t="0"/>
-            <wp:docPr id="22" name="image53.png"/>
+            <wp:docPr id="22" name="image50.png"/>
             <a:graphic>
               <a:graphicData uri="http://schemas.openxmlformats.org/drawingml/2006/picture">
                 <pic:pic>
                   <pic:nvPicPr>
-                    <pic:cNvPr id="0" name="image53.png"/>
+                    <pic:cNvPr id="0" name="image50.png"/>
                     <pic:cNvPicPr preferRelativeResize="0"/>
                   </pic:nvPicPr>
                   <pic:blipFill>
@@ -3665,24 +3685,24 @@
           <w:szCs w:val="22"/>
         </w:rPr>
       </w:pPr>
-      <w:bookmarkStart w:colFirst="0" w:colLast="0" w:name="_7oj7s09h023y" w:id="120"/>
+      <w:bookmarkStart w:colFirst="0" w:colLast="0" w:name="_7oj7s09h023y" w:id="119"/>
+      <w:bookmarkEnd w:id="119"/>
+      <w:r>
+        <w:rPr>
+          <w:rtl w:val="0"/>
+        </w:rPr>
+      </w:r>
+    </w:p>
+    <w:p>
+      <w:pPr>
+        <w:contextualSpacing w:val="0"/>
+        <w:rPr>
+          <w:sz w:val="22"/>
+          <w:szCs w:val="22"/>
+        </w:rPr>
+      </w:pPr>
+      <w:bookmarkStart w:colFirst="0" w:colLast="0" w:name="_yi3xjrbwzcr" w:id="120"/>
       <w:bookmarkEnd w:id="120"/>
-      <w:r>
-        <w:rPr>
-          <w:rtl w:val="0"/>
-        </w:rPr>
-      </w:r>
-    </w:p>
-    <w:p>
-      <w:pPr>
-        <w:contextualSpacing w:val="0"/>
-        <w:rPr>
-          <w:sz w:val="22"/>
-          <w:szCs w:val="22"/>
-        </w:rPr>
-      </w:pPr>
-      <w:bookmarkStart w:colFirst="0" w:colLast="0" w:name="_yi3xjrbwzcr" w:id="121"/>
-      <w:bookmarkEnd w:id="121"/>
       <w:r>
         <w:rPr>
           <w:sz w:val="22"/>
@@ -3692,12 +3712,12 @@
           <wp:inline distB="114300" distT="114300" distL="114300" distR="114300">
             <wp:extent cx="3371656" cy="3700463"/>
             <wp:effectExtent b="0" l="0" r="0" t="0"/>
-            <wp:docPr id="24" name="image55.png"/>
+            <wp:docPr id="24" name="image52.png"/>
             <a:graphic>
               <a:graphicData uri="http://schemas.openxmlformats.org/drawingml/2006/picture">
                 <pic:pic>
                   <pic:nvPicPr>
-                    <pic:cNvPr id="0" name="image55.png"/>
+                    <pic:cNvPr id="0" name="image52.png"/>
                     <pic:cNvPicPr preferRelativeResize="0"/>
                   </pic:nvPicPr>
                   <pic:blipFill>
@@ -3735,24 +3755,24 @@
           <w:szCs w:val="22"/>
         </w:rPr>
       </w:pPr>
-      <w:bookmarkStart w:colFirst="0" w:colLast="0" w:name="_w8mg7ip6ceyy" w:id="122"/>
+      <w:bookmarkStart w:colFirst="0" w:colLast="0" w:name="_w8mg7ip6ceyy" w:id="121"/>
+      <w:bookmarkEnd w:id="121"/>
+      <w:r>
+        <w:rPr>
+          <w:rtl w:val="0"/>
+        </w:rPr>
+      </w:r>
+    </w:p>
+    <w:p>
+      <w:pPr>
+        <w:contextualSpacing w:val="0"/>
+        <w:rPr>
+          <w:sz w:val="22"/>
+          <w:szCs w:val="22"/>
+        </w:rPr>
+      </w:pPr>
+      <w:bookmarkStart w:colFirst="0" w:colLast="0" w:name="_7olsvvw4b4u0" w:id="122"/>
       <w:bookmarkEnd w:id="122"/>
-      <w:r>
-        <w:rPr>
-          <w:rtl w:val="0"/>
-        </w:rPr>
-      </w:r>
-    </w:p>
-    <w:p>
-      <w:pPr>
-        <w:contextualSpacing w:val="0"/>
-        <w:rPr>
-          <w:sz w:val="22"/>
-          <w:szCs w:val="22"/>
-        </w:rPr>
-      </w:pPr>
-      <w:bookmarkStart w:colFirst="0" w:colLast="0" w:name="_7olsvvw4b4u0" w:id="123"/>
-      <w:bookmarkEnd w:id="123"/>
       <w:r>
         <w:rPr>
           <w:sz w:val="22"/>
@@ -3762,12 +3782,12 @@
           <wp:inline distB="114300" distT="114300" distL="114300" distR="114300">
             <wp:extent cx="3362978" cy="3690938"/>
             <wp:effectExtent b="0" l="0" r="0" t="0"/>
-            <wp:docPr id="9" name="image28.png"/>
+            <wp:docPr id="9" name="image21.png"/>
             <a:graphic>
               <a:graphicData uri="http://schemas.openxmlformats.org/drawingml/2006/picture">
                 <pic:pic>
                   <pic:nvPicPr>
-                    <pic:cNvPr id="0" name="image28.png"/>
+                    <pic:cNvPr id="0" name="image21.png"/>
                     <pic:cNvPicPr preferRelativeResize="0"/>
                   </pic:nvPicPr>
                   <pic:blipFill>
@@ -3805,56 +3825,43 @@
           <w:szCs w:val="22"/>
         </w:rPr>
       </w:pPr>
-      <w:bookmarkStart w:colFirst="0" w:colLast="0" w:name="_uuxolbj5soci" w:id="124"/>
+      <w:bookmarkStart w:colFirst="0" w:colLast="0" w:name="_ikzilxc8awdn" w:id="123"/>
+      <w:bookmarkEnd w:id="123"/>
+      <w:r>
+        <w:rPr>
+          <w:rtl w:val="0"/>
+        </w:rPr>
+      </w:r>
+    </w:p>
+    <w:p>
+      <w:pPr>
+        <w:contextualSpacing w:val="0"/>
+        <w:rPr>
+          <w:sz w:val="22"/>
+          <w:szCs w:val="22"/>
+        </w:rPr>
+      </w:pPr>
+      <w:bookmarkStart w:colFirst="0" w:colLast="0" w:name="_rse85xp143pm" w:id="124"/>
       <w:bookmarkEnd w:id="124"/>
       <w:r>
         <w:rPr>
-          <w:rtl w:val="0"/>
-        </w:rPr>
-      </w:r>
-    </w:p>
-    <w:p>
-      <w:pPr>
-        <w:contextualSpacing w:val="0"/>
-        <w:rPr>
-          <w:sz w:val="22"/>
-          <w:szCs w:val="22"/>
-        </w:rPr>
-      </w:pPr>
-      <w:bookmarkStart w:colFirst="0" w:colLast="0" w:name="_kzf5kte6uzvj" w:id="125"/>
+          <w:sz w:val="22"/>
+          <w:szCs w:val="22"/>
+          <w:rtl w:val="0"/>
+        </w:rPr>
+        <w:t xml:space="preserve">[Clients will be redirected to the page when the first clicked the Products tab after the “Continue Shopping” button is clicked]</w:t>
+      </w:r>
+    </w:p>
+    <w:p>
+      <w:pPr>
+        <w:contextualSpacing w:val="0"/>
+        <w:rPr>
+          <w:sz w:val="22"/>
+          <w:szCs w:val="22"/>
+        </w:rPr>
+      </w:pPr>
+      <w:bookmarkStart w:colFirst="0" w:colLast="0" w:name="_k59jk89tnd37" w:id="125"/>
       <w:bookmarkEnd w:id="125"/>
-      <w:r>
-        <w:rPr>
-          <w:rtl w:val="0"/>
-        </w:rPr>
-      </w:r>
-    </w:p>
-    <w:p>
-      <w:pPr>
-        <w:contextualSpacing w:val="0"/>
-        <w:rPr>
-          <w:sz w:val="22"/>
-          <w:szCs w:val="22"/>
-        </w:rPr>
-      </w:pPr>
-      <w:bookmarkStart w:colFirst="0" w:colLast="0" w:name="_rse85xp143pm" w:id="126"/>
-      <w:bookmarkEnd w:id="126"/>
-      <w:r>
-        <w:rPr>
-          <w:rtl w:val="0"/>
-        </w:rPr>
-      </w:r>
-    </w:p>
-    <w:p>
-      <w:pPr>
-        <w:contextualSpacing w:val="0"/>
-        <w:rPr>
-          <w:sz w:val="22"/>
-          <w:szCs w:val="22"/>
-        </w:rPr>
-      </w:pPr>
-      <w:bookmarkStart w:colFirst="0" w:colLast="0" w:name="_k59jk89tnd37" w:id="127"/>
-      <w:bookmarkEnd w:id="127"/>
       <w:r>
         <w:rPr>
           <w:sz w:val="22"/>
@@ -3864,12 +3871,12 @@
           <wp:inline distB="114300" distT="114300" distL="114300" distR="114300">
             <wp:extent cx="3354299" cy="3681413"/>
             <wp:effectExtent b="0" l="0" r="0" t="0"/>
-            <wp:docPr id="27" name="image58.png"/>
+            <wp:docPr id="27" name="image57.png"/>
             <a:graphic>
               <a:graphicData uri="http://schemas.openxmlformats.org/drawingml/2006/picture">
                 <pic:pic>
                   <pic:nvPicPr>
-                    <pic:cNvPr id="0" name="image58.png"/>
+                    <pic:cNvPr id="0" name="image57.png"/>
                     <pic:cNvPicPr preferRelativeResize="0"/>
                   </pic:nvPicPr>
                   <pic:blipFill>
@@ -3907,43 +3914,61 @@
           <w:szCs w:val="22"/>
         </w:rPr>
       </w:pPr>
-      <w:bookmarkStart w:colFirst="0" w:colLast="0" w:name="_ipi2xkeox8u4" w:id="128"/>
+      <w:bookmarkStart w:colFirst="0" w:colLast="0" w:name="_gw7wj6nt5l63" w:id="126"/>
+      <w:bookmarkEnd w:id="126"/>
+      <w:r>
+        <w:rPr>
+          <w:rtl w:val="0"/>
+        </w:rPr>
+      </w:r>
+    </w:p>
+    <w:p>
+      <w:pPr>
+        <w:contextualSpacing w:val="0"/>
+        <w:rPr>
+          <w:sz w:val="22"/>
+          <w:szCs w:val="22"/>
+        </w:rPr>
+      </w:pPr>
+      <w:bookmarkStart w:colFirst="0" w:colLast="0" w:name="_ipi2xkeox8u4" w:id="127"/>
+      <w:bookmarkEnd w:id="127"/>
+      <w:r>
+        <w:rPr>
+          <w:rtl w:val="0"/>
+        </w:rPr>
+      </w:r>
+    </w:p>
+    <w:p>
+      <w:pPr>
+        <w:contextualSpacing w:val="0"/>
+        <w:rPr>
+          <w:b w:val="1"/>
+          <w:sz w:val="22"/>
+          <w:szCs w:val="22"/>
+        </w:rPr>
+      </w:pPr>
+      <w:bookmarkStart w:colFirst="0" w:colLast="0" w:name="_4z70d3e5jgva" w:id="128"/>
       <w:bookmarkEnd w:id="128"/>
       <w:r>
         <w:rPr>
-          <w:rtl w:val="0"/>
-        </w:rPr>
-      </w:r>
-    </w:p>
-    <w:p>
-      <w:pPr>
-        <w:contextualSpacing w:val="0"/>
-        <w:rPr>
-          <w:sz w:val="22"/>
-          <w:szCs w:val="22"/>
-        </w:rPr>
-      </w:pPr>
-      <w:bookmarkStart w:colFirst="0" w:colLast="0" w:name="_4z70d3e5jgva" w:id="129"/>
+          <w:b w:val="1"/>
+          <w:sz w:val="22"/>
+          <w:szCs w:val="22"/>
+          <w:rtl w:val="0"/>
+        </w:rPr>
+        <w:t xml:space="preserve">About Us Page</w:t>
+      </w:r>
+    </w:p>
+    <w:p>
+      <w:pPr>
+        <w:contextualSpacing w:val="0"/>
+        <w:rPr>
+          <w:sz w:val="22"/>
+          <w:szCs w:val="22"/>
+        </w:rPr>
+      </w:pPr>
+      <w:bookmarkStart w:colFirst="0" w:colLast="0" w:name="_p3j69fhkn5ep" w:id="129"/>
       <w:bookmarkEnd w:id="129"/>
-      <w:r>
-        <w:rPr>
-          <w:sz w:val="22"/>
-          <w:szCs w:val="22"/>
-          <w:rtl w:val="0"/>
-        </w:rPr>
-        <w:t xml:space="preserve">About Us Page</w:t>
-      </w:r>
-    </w:p>
-    <w:p>
-      <w:pPr>
-        <w:contextualSpacing w:val="0"/>
-        <w:rPr>
-          <w:sz w:val="22"/>
-          <w:szCs w:val="22"/>
-        </w:rPr>
-      </w:pPr>
-      <w:bookmarkStart w:colFirst="0" w:colLast="0" w:name="_p3j69fhkn5ep" w:id="130"/>
-      <w:bookmarkEnd w:id="130"/>
       <w:r>
         <w:rPr>
           <w:sz w:val="22"/>
@@ -3953,12 +3978,12 @@
           <wp:inline distB="114300" distT="114300" distL="114300" distR="114300">
             <wp:extent cx="3371963" cy="3709159"/>
             <wp:effectExtent b="0" l="0" r="0" t="0"/>
-            <wp:docPr id="10" name="image29.png"/>
+            <wp:docPr id="10" name="image22.png"/>
             <a:graphic>
               <a:graphicData uri="http://schemas.openxmlformats.org/drawingml/2006/picture">
                 <pic:pic>
                   <pic:nvPicPr>
-                    <pic:cNvPr id="0" name="image29.png"/>
+                    <pic:cNvPr id="0" name="image22.png"/>
                     <pic:cNvPicPr preferRelativeResize="0"/>
                   </pic:nvPicPr>
                   <pic:blipFill>
@@ -3996,59 +4021,45 @@
           <w:szCs w:val="22"/>
         </w:rPr>
       </w:pPr>
-      <w:bookmarkStart w:colFirst="0" w:colLast="0" w:name="_gfq150df2i2r" w:id="131"/>
+      <w:bookmarkStart w:colFirst="0" w:colLast="0" w:name="_cn7jzeh95zdo" w:id="130"/>
+      <w:bookmarkEnd w:id="130"/>
+      <w:r>
+        <w:rPr>
+          <w:rtl w:val="0"/>
+        </w:rPr>
+      </w:r>
+    </w:p>
+    <w:p>
+      <w:pPr>
+        <w:contextualSpacing w:val="0"/>
+        <w:rPr>
+          <w:b w:val="1"/>
+          <w:sz w:val="22"/>
+          <w:szCs w:val="22"/>
+        </w:rPr>
+      </w:pPr>
+      <w:bookmarkStart w:colFirst="0" w:colLast="0" w:name="_gxzfexgqx79d" w:id="131"/>
       <w:bookmarkEnd w:id="131"/>
       <w:r>
         <w:rPr>
-          <w:rtl w:val="0"/>
-        </w:rPr>
-      </w:r>
-    </w:p>
-    <w:p>
-      <w:pPr>
-        <w:contextualSpacing w:val="0"/>
-        <w:rPr>
-          <w:sz w:val="22"/>
-          <w:szCs w:val="22"/>
-        </w:rPr>
-      </w:pPr>
-      <w:bookmarkStart w:colFirst="0" w:colLast="0" w:name="_cn7jzeh95zdo" w:id="132"/>
+          <w:b w:val="1"/>
+          <w:sz w:val="22"/>
+          <w:szCs w:val="22"/>
+          <w:rtl w:val="0"/>
+        </w:rPr>
+        <w:t xml:space="preserve">Contact Us Page</w:t>
+      </w:r>
+    </w:p>
+    <w:p>
+      <w:pPr>
+        <w:contextualSpacing w:val="0"/>
+        <w:rPr>
+          <w:sz w:val="22"/>
+          <w:szCs w:val="22"/>
+        </w:rPr>
+      </w:pPr>
+      <w:bookmarkStart w:colFirst="0" w:colLast="0" w:name="_3rerqtm8i8of" w:id="132"/>
       <w:bookmarkEnd w:id="132"/>
-      <w:r>
-        <w:rPr>
-          <w:rtl w:val="0"/>
-        </w:rPr>
-      </w:r>
-    </w:p>
-    <w:p>
-      <w:pPr>
-        <w:contextualSpacing w:val="0"/>
-        <w:rPr>
-          <w:sz w:val="22"/>
-          <w:szCs w:val="22"/>
-        </w:rPr>
-      </w:pPr>
-      <w:bookmarkStart w:colFirst="0" w:colLast="0" w:name="_gxzfexgqx79d" w:id="133"/>
-      <w:bookmarkEnd w:id="133"/>
-      <w:r>
-        <w:rPr>
-          <w:sz w:val="22"/>
-          <w:szCs w:val="22"/>
-          <w:rtl w:val="0"/>
-        </w:rPr>
-        <w:t xml:space="preserve">Contact Us Page</w:t>
-      </w:r>
-    </w:p>
-    <w:p>
-      <w:pPr>
-        <w:contextualSpacing w:val="0"/>
-        <w:rPr>
-          <w:sz w:val="22"/>
-          <w:szCs w:val="22"/>
-        </w:rPr>
-      </w:pPr>
-      <w:bookmarkStart w:colFirst="0" w:colLast="0" w:name="_3rerqtm8i8of" w:id="134"/>
-      <w:bookmarkEnd w:id="134"/>
       <w:r>
         <w:rPr>
           <w:sz w:val="22"/>
@@ -4058,12 +4069,12 @@
           <wp:inline distB="114300" distT="114300" distL="114300" distR="114300">
             <wp:extent cx="3364928" cy="3700463"/>
             <wp:effectExtent b="0" l="0" r="0" t="0"/>
-            <wp:docPr id="2" name="image21.png"/>
+            <wp:docPr id="2" name="image9.png"/>
             <a:graphic>
               <a:graphicData uri="http://schemas.openxmlformats.org/drawingml/2006/picture">
                 <pic:pic>
                   <pic:nvPicPr>
-                    <pic:cNvPr id="0" name="image21.png"/>
+                    <pic:cNvPr id="0" name="image9.png"/>
                     <pic:cNvPicPr preferRelativeResize="0"/>
                   </pic:nvPicPr>
                   <pic:blipFill>
@@ -4101,43 +4112,64 @@
           <w:szCs w:val="22"/>
         </w:rPr>
       </w:pPr>
-      <w:bookmarkStart w:colFirst="0" w:colLast="0" w:name="_pt6zd5jlz3t4" w:id="135"/>
+      <w:bookmarkStart w:colFirst="0" w:colLast="0" w:name="_pt6zd5jlz3t4" w:id="133"/>
+      <w:bookmarkEnd w:id="133"/>
+      <w:r>
+        <w:rPr>
+          <w:rtl w:val="0"/>
+        </w:rPr>
+      </w:r>
+    </w:p>
+    <w:p>
+      <w:pPr>
+        <w:contextualSpacing w:val="0"/>
+        <w:rPr>
+          <w:b w:val="1"/>
+          <w:sz w:val="22"/>
+          <w:szCs w:val="22"/>
+        </w:rPr>
+      </w:pPr>
+      <w:bookmarkStart w:colFirst="0" w:colLast="0" w:name="_ieg2s1bemezk" w:id="134"/>
+      <w:bookmarkEnd w:id="134"/>
+      <w:r>
+        <w:rPr>
+          <w:b w:val="1"/>
+          <w:sz w:val="22"/>
+          <w:szCs w:val="22"/>
+          <w:rtl w:val="0"/>
+        </w:rPr>
+        <w:t xml:space="preserve">Project Page (Admin View)</w:t>
+      </w:r>
+    </w:p>
+    <w:p>
+      <w:pPr>
+        <w:contextualSpacing w:val="0"/>
+        <w:rPr>
+          <w:sz w:val="22"/>
+          <w:szCs w:val="22"/>
+        </w:rPr>
+      </w:pPr>
+      <w:bookmarkStart w:colFirst="0" w:colLast="0" w:name="_v518oeso66qd" w:id="135"/>
       <w:bookmarkEnd w:id="135"/>
       <w:r>
         <w:rPr>
-          <w:rtl w:val="0"/>
-        </w:rPr>
-      </w:r>
-    </w:p>
-    <w:p>
-      <w:pPr>
-        <w:contextualSpacing w:val="0"/>
-        <w:rPr>
-          <w:sz w:val="22"/>
-          <w:szCs w:val="22"/>
-        </w:rPr>
-      </w:pPr>
-      <w:bookmarkStart w:colFirst="0" w:colLast="0" w:name="_v518oeso66qd" w:id="136"/>
+          <w:sz w:val="22"/>
+          <w:szCs w:val="22"/>
+          <w:rtl w:val="0"/>
+        </w:rPr>
+        <w:t xml:space="preserve">[Admin’s view when they clicked on the Projects tab]</w:t>
+      </w:r>
+    </w:p>
+    <w:p>
+      <w:pPr>
+        <w:contextualSpacing w:val="0"/>
+        <w:rPr>
+          <w:sz w:val="22"/>
+          <w:szCs w:val="22"/>
+        </w:rPr>
+      </w:pPr>
+      <w:bookmarkStart w:colFirst="0" w:colLast="0" w:name="_1v615mykl813" w:id="136"/>
       <w:bookmarkEnd w:id="136"/>
-      <w:r>
-        <w:rPr>
-          <w:sz w:val="22"/>
-          <w:szCs w:val="22"/>
-          <w:rtl w:val="0"/>
-        </w:rPr>
-        <w:t xml:space="preserve">Project Page (Admin View)</w:t>
-      </w:r>
-    </w:p>
-    <w:p>
-      <w:pPr>
-        <w:contextualSpacing w:val="0"/>
-        <w:rPr>
-          <w:sz w:val="22"/>
-          <w:szCs w:val="22"/>
-        </w:rPr>
-      </w:pPr>
-      <w:bookmarkStart w:colFirst="0" w:colLast="0" w:name="_pj0kyih6lvvo" w:id="137"/>
-      <w:bookmarkEnd w:id="137"/>
       <w:r>
         <w:rPr>
           <w:sz w:val="22"/>
@@ -4147,12 +4179,12 @@
           <wp:inline distB="114300" distT="114300" distL="114300" distR="114300">
             <wp:extent cx="3371656" cy="3700463"/>
             <wp:effectExtent b="0" l="0" r="0" t="0"/>
-            <wp:docPr id="21" name="image52.png"/>
+            <wp:docPr id="21" name="image49.png"/>
             <a:graphic>
               <a:graphicData uri="http://schemas.openxmlformats.org/drawingml/2006/picture">
                 <pic:pic>
                   <pic:nvPicPr>
-                    <pic:cNvPr id="0" name="image52.png"/>
+                    <pic:cNvPr id="0" name="image49.png"/>
                     <pic:cNvPicPr preferRelativeResize="0"/>
                   </pic:nvPicPr>
                   <pic:blipFill>
@@ -4190,43 +4222,45 @@
           <w:szCs w:val="22"/>
         </w:rPr>
       </w:pPr>
-      <w:bookmarkStart w:colFirst="0" w:colLast="0" w:name="_db4a7nqo2unt" w:id="138"/>
+      <w:bookmarkStart w:colFirst="0" w:colLast="0" w:name="_pj0kyih6lvvo" w:id="137"/>
+      <w:bookmarkEnd w:id="137"/>
+      <w:r>
+        <w:rPr>
+          <w:rtl w:val="0"/>
+        </w:rPr>
+      </w:r>
+    </w:p>
+    <w:p>
+      <w:pPr>
+        <w:contextualSpacing w:val="0"/>
+        <w:rPr>
+          <w:b w:val="1"/>
+          <w:sz w:val="22"/>
+          <w:szCs w:val="22"/>
+        </w:rPr>
+      </w:pPr>
+      <w:bookmarkStart w:colFirst="0" w:colLast="0" w:name="_iztp7vj3ybp9" w:id="138"/>
       <w:bookmarkEnd w:id="138"/>
       <w:r>
         <w:rPr>
-          <w:rtl w:val="0"/>
-        </w:rPr>
-      </w:r>
-    </w:p>
-    <w:p>
-      <w:pPr>
-        <w:contextualSpacing w:val="0"/>
-        <w:rPr>
-          <w:sz w:val="22"/>
-          <w:szCs w:val="22"/>
-        </w:rPr>
-      </w:pPr>
-      <w:bookmarkStart w:colFirst="0" w:colLast="0" w:name="_iztp7vj3ybp9" w:id="139"/>
+          <w:b w:val="1"/>
+          <w:sz w:val="22"/>
+          <w:szCs w:val="22"/>
+          <w:rtl w:val="0"/>
+        </w:rPr>
+        <w:t xml:space="preserve">Create Project Page (Admin View)</w:t>
+      </w:r>
+    </w:p>
+    <w:p>
+      <w:pPr>
+        <w:contextualSpacing w:val="0"/>
+        <w:rPr>
+          <w:sz w:val="22"/>
+          <w:szCs w:val="22"/>
+        </w:rPr>
+      </w:pPr>
+      <w:bookmarkStart w:colFirst="0" w:colLast="0" w:name="_txt61i8csvx2" w:id="139"/>
       <w:bookmarkEnd w:id="139"/>
-      <w:r>
-        <w:rPr>
-          <w:sz w:val="22"/>
-          <w:szCs w:val="22"/>
-          <w:rtl w:val="0"/>
-        </w:rPr>
-        <w:t xml:space="preserve">Create Project Page (Admin View)</w:t>
-      </w:r>
-    </w:p>
-    <w:p>
-      <w:pPr>
-        <w:contextualSpacing w:val="0"/>
-        <w:rPr>
-          <w:sz w:val="22"/>
-          <w:szCs w:val="22"/>
-        </w:rPr>
-      </w:pPr>
-      <w:bookmarkStart w:colFirst="0" w:colLast="0" w:name="_txt61i8csvx2" w:id="140"/>
-      <w:bookmarkEnd w:id="140"/>
       <w:r>
         <w:rPr>
           <w:sz w:val="22"/>
@@ -4236,12 +4270,12 @@
           <wp:inline distB="114300" distT="114300" distL="114300" distR="114300">
             <wp:extent cx="3354299" cy="3681413"/>
             <wp:effectExtent b="0" l="0" r="0" t="0"/>
-            <wp:docPr id="23" name="image54.png"/>
+            <wp:docPr id="23" name="image51.png"/>
             <a:graphic>
               <a:graphicData uri="http://schemas.openxmlformats.org/drawingml/2006/picture">
                 <pic:pic>
                   <pic:nvPicPr>
-                    <pic:cNvPr id="0" name="image54.png"/>
+                    <pic:cNvPr id="0" name="image51.png"/>
                     <pic:cNvPicPr preferRelativeResize="0"/>
                   </pic:nvPicPr>
                   <pic:blipFill>
@@ -4275,47 +4309,33 @@
       <w:pPr>
         <w:contextualSpacing w:val="0"/>
         <w:rPr>
-          <w:sz w:val="22"/>
-          <w:szCs w:val="22"/>
-        </w:rPr>
-      </w:pPr>
-      <w:bookmarkStart w:colFirst="0" w:colLast="0" w:name="_mwvow6q0241o" w:id="141"/>
+          <w:b w:val="1"/>
+          <w:sz w:val="22"/>
+          <w:szCs w:val="22"/>
+        </w:rPr>
+      </w:pPr>
+      <w:bookmarkStart w:colFirst="0" w:colLast="0" w:name="_sylfphix9u8m" w:id="140"/>
+      <w:bookmarkEnd w:id="140"/>
+      <w:r>
+        <w:rPr>
+          <w:b w:val="1"/>
+          <w:sz w:val="22"/>
+          <w:szCs w:val="22"/>
+          <w:rtl w:val="0"/>
+        </w:rPr>
+        <w:t xml:space="preserve">Project Details Page (Admin View)</w:t>
+      </w:r>
+    </w:p>
+    <w:p>
+      <w:pPr>
+        <w:contextualSpacing w:val="0"/>
+        <w:rPr>
+          <w:sz w:val="22"/>
+          <w:szCs w:val="22"/>
+        </w:rPr>
+      </w:pPr>
+      <w:bookmarkStart w:colFirst="0" w:colLast="0" w:name="_i2cdcpvykhpg" w:id="141"/>
       <w:bookmarkEnd w:id="141"/>
-      <w:r>
-        <w:rPr>
-          <w:rtl w:val="0"/>
-        </w:rPr>
-      </w:r>
-    </w:p>
-    <w:p>
-      <w:pPr>
-        <w:contextualSpacing w:val="0"/>
-        <w:rPr>
-          <w:sz w:val="22"/>
-          <w:szCs w:val="22"/>
-        </w:rPr>
-      </w:pPr>
-      <w:bookmarkStart w:colFirst="0" w:colLast="0" w:name="_sylfphix9u8m" w:id="142"/>
-      <w:bookmarkEnd w:id="142"/>
-      <w:r>
-        <w:rPr>
-          <w:sz w:val="22"/>
-          <w:szCs w:val="22"/>
-          <w:rtl w:val="0"/>
-        </w:rPr>
-        <w:t xml:space="preserve">Project Details Page (Admin View)</w:t>
-      </w:r>
-    </w:p>
-    <w:p>
-      <w:pPr>
-        <w:contextualSpacing w:val="0"/>
-        <w:rPr>
-          <w:sz w:val="22"/>
-          <w:szCs w:val="22"/>
-        </w:rPr>
-      </w:pPr>
-      <w:bookmarkStart w:colFirst="0" w:colLast="0" w:name="_i2cdcpvykhpg" w:id="143"/>
-      <w:bookmarkEnd w:id="143"/>
       <w:r>
         <w:rPr>
           <w:sz w:val="22"/>
@@ -4325,12 +4345,12 @@
           <wp:inline distB="114300" distT="114300" distL="114300" distR="114300">
             <wp:extent cx="3371656" cy="3700463"/>
             <wp:effectExtent b="0" l="0" r="0" t="0"/>
-            <wp:docPr id="29" name="image60.png"/>
+            <wp:docPr id="29" name="image59.png"/>
             <a:graphic>
               <a:graphicData uri="http://schemas.openxmlformats.org/drawingml/2006/picture">
                 <pic:pic>
                   <pic:nvPicPr>
-                    <pic:cNvPr id="0" name="image60.png"/>
+                    <pic:cNvPr id="0" name="image59.png"/>
                     <pic:cNvPicPr preferRelativeResize="0"/>
                   </pic:nvPicPr>
                   <pic:blipFill>
@@ -4368,24 +4388,24 @@
           <w:szCs w:val="22"/>
         </w:rPr>
       </w:pPr>
-      <w:bookmarkStart w:colFirst="0" w:colLast="0" w:name="_imhs87k66xuh" w:id="144"/>
-      <w:bookmarkEnd w:id="144"/>
-      <w:r>
-        <w:rPr>
-          <w:rtl w:val="0"/>
-        </w:rPr>
-      </w:r>
-    </w:p>
-    <w:p>
-      <w:pPr>
-        <w:contextualSpacing w:val="0"/>
-        <w:rPr>
-          <w:sz w:val="22"/>
-          <w:szCs w:val="22"/>
-        </w:rPr>
-      </w:pPr>
-      <w:bookmarkStart w:colFirst="0" w:colLast="0" w:name="_gff0z56p1crb" w:id="145"/>
-      <w:bookmarkEnd w:id="145"/>
+      <w:bookmarkStart w:colFirst="0" w:colLast="0" w:name="_imhs87k66xuh" w:id="142"/>
+      <w:bookmarkEnd w:id="142"/>
+      <w:r>
+        <w:rPr>
+          <w:rtl w:val="0"/>
+        </w:rPr>
+      </w:r>
+    </w:p>
+    <w:p>
+      <w:pPr>
+        <w:contextualSpacing w:val="0"/>
+        <w:rPr>
+          <w:sz w:val="22"/>
+          <w:szCs w:val="22"/>
+        </w:rPr>
+      </w:pPr>
+      <w:bookmarkStart w:colFirst="0" w:colLast="0" w:name="_gff0z56p1crb" w:id="143"/>
+      <w:bookmarkEnd w:id="143"/>
       <w:r>
         <w:rPr>
           <w:sz w:val="22"/>
@@ -4395,12 +4415,12 @@
           <wp:inline distB="114300" distT="114300" distL="114300" distR="114300">
             <wp:extent cx="3362978" cy="3690938"/>
             <wp:effectExtent b="0" l="0" r="0" t="0"/>
-            <wp:docPr id="3" name="image22.png"/>
+            <wp:docPr id="3" name="image13.png"/>
             <a:graphic>
               <a:graphicData uri="http://schemas.openxmlformats.org/drawingml/2006/picture">
                 <pic:pic>
                   <pic:nvPicPr>
-                    <pic:cNvPr id="0" name="image22.png"/>
+                    <pic:cNvPr id="0" name="image13.png"/>
                     <pic:cNvPicPr preferRelativeResize="0"/>
                   </pic:nvPicPr>
                   <pic:blipFill>
@@ -4438,12 +4458,56 @@
           <w:szCs w:val="22"/>
         </w:rPr>
       </w:pPr>
-      <w:bookmarkStart w:colFirst="0" w:colLast="0" w:name="_tfsn7kazn25h" w:id="146"/>
+      <w:bookmarkStart w:colFirst="0" w:colLast="0" w:name="_4nh1ge2n52e" w:id="144"/>
+      <w:bookmarkEnd w:id="144"/>
+      <w:r>
+        <w:rPr>
+          <w:rtl w:val="0"/>
+        </w:rPr>
+      </w:r>
+    </w:p>
+    <w:p>
+      <w:pPr>
+        <w:contextualSpacing w:val="0"/>
+        <w:rPr>
+          <w:sz w:val="22"/>
+          <w:szCs w:val="22"/>
+        </w:rPr>
+      </w:pPr>
+      <w:bookmarkStart w:colFirst="0" w:colLast="0" w:name="_tfsn7kazn25h" w:id="145"/>
+      <w:bookmarkEnd w:id="145"/>
+      <w:r>
+        <w:rPr>
+          <w:rtl w:val="0"/>
+        </w:rPr>
+      </w:r>
+    </w:p>
+    <w:p>
+      <w:pPr>
+        <w:contextualSpacing w:val="0"/>
+        <w:rPr>
+          <w:sz w:val="22"/>
+          <w:szCs w:val="22"/>
+        </w:rPr>
+      </w:pPr>
+      <w:bookmarkStart w:colFirst="0" w:colLast="0" w:name="_ixotqnj8fnke" w:id="146"/>
       <w:bookmarkEnd w:id="146"/>
       <w:r>
         <w:rPr>
-          <w:rtl w:val="0"/>
-        </w:rPr>
+          <w:b w:val="1"/>
+          <w:sz w:val="22"/>
+          <w:szCs w:val="22"/>
+          <w:rtl w:val="0"/>
+        </w:rPr>
+        <w:t xml:space="preserve">Project modification successful confirmation message</w:t>
+      </w:r>
+      <w:r>
+        <w:rPr>
+          <w:sz w:val="22"/>
+          <w:szCs w:val="22"/>
+          <w:rtl w:val="0"/>
+        </w:rPr>
+        <w:t xml:space="preserve"> </w:t>
       </w:r>
     </w:p>
     <w:p>
@@ -4462,7 +4526,7 @@
           <w:szCs w:val="22"/>
           <w:rtl w:val="0"/>
         </w:rPr>
-        <w:t xml:space="preserve">Project modification successful confirmation message (After “Save” button is clicked)</w:t>
+        <w:t xml:space="preserve">[After “Save” button is clicked]</w:t>
       </w:r>
     </w:p>
     <w:p>
@@ -4482,14 +4546,14 @@
         </w:rPr>
         <w:drawing>
           <wp:inline distB="114300" distT="114300" distL="114300" distR="114300">
-            <wp:extent cx="3362978" cy="3690938"/>
+            <wp:extent cx="3319098" cy="3648187"/>
             <wp:effectExtent b="0" l="0" r="0" t="0"/>
-            <wp:docPr id="20" name="image51.png"/>
+            <wp:docPr id="20" name="image47.png"/>
             <a:graphic>
               <a:graphicData uri="http://schemas.openxmlformats.org/drawingml/2006/picture">
                 <pic:pic>
                   <pic:nvPicPr>
-                    <pic:cNvPr id="0" name="image51.png"/>
+                    <pic:cNvPr id="0" name="image47.png"/>
                     <pic:cNvPicPr preferRelativeResize="0"/>
                   </pic:nvPicPr>
                   <pic:blipFill>
@@ -4502,7 +4566,7 @@
                   <pic:spPr>
                     <a:xfrm>
                       <a:off x="0" y="0"/>
-                      <a:ext cx="3362978" cy="3690938"/>
+                      <a:ext cx="3319098" cy="3648187"/>
                     </a:xfrm>
                     <a:prstGeom prst="rect"/>
                     <a:ln/>
@@ -4527,7 +4591,7 @@
           <w:szCs w:val="22"/>
         </w:rPr>
       </w:pPr>
-      <w:bookmarkStart w:colFirst="0" w:colLast="0" w:name="_craoxe8waxly" w:id="149"/>
+      <w:bookmarkStart w:colFirst="0" w:colLast="0" w:name="_twg7ikaqd8qy" w:id="149"/>
       <w:bookmarkEnd w:id="149"/>
       <w:r>
         <w:rPr>
@@ -4543,12 +4607,24 @@
           <w:szCs w:val="22"/>
         </w:rPr>
       </w:pPr>
-      <w:bookmarkStart w:colFirst="0" w:colLast="0" w:name="_twg7ikaqd8qy" w:id="150"/>
+      <w:bookmarkStart w:colFirst="0" w:colLast="0" w:name="_1zawourv30k" w:id="150"/>
       <w:bookmarkEnd w:id="150"/>
       <w:r>
         <w:rPr>
-          <w:rtl w:val="0"/>
-        </w:rPr>
+          <w:b w:val="1"/>
+          <w:sz w:val="22"/>
+          <w:szCs w:val="22"/>
+          <w:rtl w:val="0"/>
+        </w:rPr>
+        <w:t xml:space="preserve">Project deletion successful confirmation message</w:t>
+      </w:r>
+      <w:r>
+        <w:rPr>
+          <w:sz w:val="22"/>
+          <w:szCs w:val="22"/>
+          <w:rtl w:val="0"/>
+        </w:rPr>
+        <w:t xml:space="preserve"> </w:t>
       </w:r>
     </w:p>
     <w:p>
@@ -4567,18 +4643,18 @@
           <w:szCs w:val="22"/>
           <w:rtl w:val="0"/>
         </w:rPr>
-        <w:t xml:space="preserve">Project deletion successful confirmation message (After “Delete” button is clicked)</w:t>
-      </w:r>
-    </w:p>
-    <w:p>
-      <w:pPr>
-        <w:contextualSpacing w:val="0"/>
-        <w:rPr>
-          <w:sz w:val="22"/>
-          <w:szCs w:val="22"/>
-        </w:rPr>
-      </w:pPr>
-      <w:bookmarkStart w:colFirst="0" w:colLast="0" w:name="_crsfzfa7p52g" w:id="151"/>
+        <w:t xml:space="preserve">[After “Delete” button is clicked]</w:t>
+      </w:r>
+    </w:p>
+    <w:p>
+      <w:pPr>
+        <w:contextualSpacing w:val="0"/>
+        <w:rPr>
+          <w:sz w:val="22"/>
+          <w:szCs w:val="22"/>
+        </w:rPr>
+      </w:pPr>
+      <w:bookmarkStart w:colFirst="0" w:colLast="0" w:name="_66gt6u8ahkfe" w:id="151"/>
       <w:bookmarkEnd w:id="151"/>
       <w:r>
         <w:rPr>
@@ -4587,14 +4663,14 @@
         </w:rPr>
         <w:drawing>
           <wp:inline distB="114300" distT="114300" distL="114300" distR="114300">
-            <wp:extent cx="3362438" cy="3690345"/>
+            <wp:extent cx="3327675" cy="3648187"/>
             <wp:effectExtent b="0" l="0" r="0" t="0"/>
-            <wp:docPr id="7" name="image26.png"/>
+            <wp:docPr id="7" name="image18.png"/>
             <a:graphic>
               <a:graphicData uri="http://schemas.openxmlformats.org/drawingml/2006/picture">
                 <pic:pic>
                   <pic:nvPicPr>
-                    <pic:cNvPr id="0" name="image26.png"/>
+                    <pic:cNvPr id="0" name="image18.png"/>
                     <pic:cNvPicPr preferRelativeResize="0"/>
                   </pic:nvPicPr>
                   <pic:blipFill>
@@ -4607,7 +4683,7 @@
                   <pic:spPr>
                     <a:xfrm>
                       <a:off x="0" y="0"/>
-                      <a:ext cx="3362438" cy="3690345"/>
+                      <a:ext cx="3327675" cy="3648187"/>
                     </a:xfrm>
                     <a:prstGeom prst="rect"/>
                     <a:ln/>
@@ -4632,24 +4708,8 @@
           <w:szCs w:val="22"/>
         </w:rPr>
       </w:pPr>
-      <w:bookmarkStart w:colFirst="0" w:colLast="0" w:name="_4fzzc84obqui" w:id="152"/>
+      <w:bookmarkStart w:colFirst="0" w:colLast="0" w:name="_9yggbs5vfso5" w:id="152"/>
       <w:bookmarkEnd w:id="152"/>
-      <w:r>
-        <w:rPr>
-          <w:rtl w:val="0"/>
-        </w:rPr>
-      </w:r>
-    </w:p>
-    <w:p>
-      <w:pPr>
-        <w:contextualSpacing w:val="0"/>
-        <w:rPr>
-          <w:sz w:val="22"/>
-          <w:szCs w:val="22"/>
-        </w:rPr>
-      </w:pPr>
-      <w:bookmarkStart w:colFirst="0" w:colLast="0" w:name="_9yggbs5vfso5" w:id="153"/>
-      <w:bookmarkEnd w:id="153"/>
       <w:r>
         <w:rPr>
           <w:sz w:val="22"/>
@@ -4659,12 +4719,12 @@
           <wp:inline distB="114300" distT="114300" distL="114300" distR="114300">
             <wp:extent cx="3354299" cy="3681413"/>
             <wp:effectExtent b="0" l="0" r="0" t="0"/>
-            <wp:docPr id="5" name="image24.png"/>
+            <wp:docPr id="5" name="image16.png"/>
             <a:graphic>
               <a:graphicData uri="http://schemas.openxmlformats.org/drawingml/2006/picture">
                 <pic:pic>
                   <pic:nvPicPr>
-                    <pic:cNvPr id="0" name="image24.png"/>
+                    <pic:cNvPr id="0" name="image16.png"/>
                     <pic:cNvPicPr preferRelativeResize="0"/>
                   </pic:nvPicPr>
                   <pic:blipFill>
@@ -4702,58 +4762,58 @@
           <w:szCs w:val="22"/>
         </w:rPr>
       </w:pPr>
-      <w:bookmarkStart w:colFirst="0" w:colLast="0" w:name="_j820mjapquw4" w:id="154"/>
+      <w:bookmarkStart w:colFirst="0" w:colLast="0" w:name="_j820mjapquw4" w:id="153"/>
+      <w:bookmarkEnd w:id="153"/>
+      <w:r>
+        <w:rPr>
+          <w:rtl w:val="0"/>
+        </w:rPr>
+      </w:r>
+    </w:p>
+    <w:p>
+      <w:pPr>
+        <w:contextualSpacing w:val="0"/>
+        <w:rPr>
+          <w:sz w:val="22"/>
+          <w:szCs w:val="22"/>
+        </w:rPr>
+      </w:pPr>
+      <w:bookmarkStart w:colFirst="0" w:colLast="0" w:name="_aqr8r7krrygh" w:id="154"/>
       <w:bookmarkEnd w:id="154"/>
       <w:r>
-        <w:rPr>
-          <w:rtl w:val="0"/>
-        </w:rPr>
-      </w:r>
-    </w:p>
-    <w:p>
-      <w:pPr>
-        <w:contextualSpacing w:val="0"/>
-        <w:rPr>
-          <w:sz w:val="22"/>
-          <w:szCs w:val="22"/>
-        </w:rPr>
-      </w:pPr>
-      <w:bookmarkStart w:colFirst="0" w:colLast="0" w:name="_aqr8r7krrygh" w:id="155"/>
+        <w:br w:type="page"/>
+      </w:r>
+      <w:r>
+        <w:rPr>
+          <w:rtl w:val="0"/>
+        </w:rPr>
+      </w:r>
+    </w:p>
+    <w:p>
+      <w:pPr>
+        <w:pStyle w:val="Heading1"/>
+        <w:contextualSpacing w:val="0"/>
+        <w:rPr/>
+      </w:pPr>
+      <w:bookmarkStart w:colFirst="0" w:colLast="0" w:name="_f0vu9kwsv3rk" w:id="155"/>
       <w:bookmarkEnd w:id="155"/>
       <w:r>
-        <w:br w:type="page"/>
-      </w:r>
-      <w:r>
-        <w:rPr>
-          <w:rtl w:val="0"/>
-        </w:rPr>
-      </w:r>
-    </w:p>
-    <w:p>
-      <w:pPr>
-        <w:pStyle w:val="Heading1"/>
-        <w:contextualSpacing w:val="0"/>
-        <w:rPr/>
-      </w:pPr>
-      <w:bookmarkStart w:colFirst="0" w:colLast="0" w:name="_f0vu9kwsv3rk" w:id="156"/>
+        <w:rPr>
+          <w:rtl w:val="0"/>
+        </w:rPr>
+        <w:t xml:space="preserve">Work breakdown</w:t>
+      </w:r>
+    </w:p>
+    <w:p>
+      <w:pPr>
+        <w:contextualSpacing w:val="0"/>
+        <w:rPr>
+          <w:sz w:val="22"/>
+          <w:szCs w:val="22"/>
+        </w:rPr>
+      </w:pPr>
+      <w:bookmarkStart w:colFirst="0" w:colLast="0" w:name="_2jau9kpqayez" w:id="156"/>
       <w:bookmarkEnd w:id="156"/>
-      <w:r>
-        <w:rPr>
-          <w:rtl w:val="0"/>
-        </w:rPr>
-        <w:t xml:space="preserve">Work breakdown</w:t>
-      </w:r>
-    </w:p>
-    <w:p>
-      <w:pPr>
-        <w:contextualSpacing w:val="0"/>
-        <w:rPr>
-          <w:sz w:val="22"/>
-          <w:szCs w:val="22"/>
-        </w:rPr>
-      </w:pPr>
-      <w:bookmarkStart w:colFirst="0" w:colLast="0" w:name="_2jau9kpqayez" w:id="157"/>
-      <w:bookmarkEnd w:id="157"/>
       <w:r>
         <w:rPr>
           <w:rtl w:val="0"/>
@@ -5197,8 +5257,8 @@
           <w:szCs w:val="22"/>
         </w:rPr>
       </w:pPr>
-      <w:bookmarkStart w:colFirst="0" w:colLast="0" w:name="_gjdgxs" w:id="158"/>
-      <w:bookmarkEnd w:id="158"/>
+      <w:bookmarkStart w:colFirst="0" w:colLast="0" w:name="_gjdgxs" w:id="157"/>
+      <w:bookmarkEnd w:id="157"/>
       <w:r>
         <w:rPr>
           <w:rtl w:val="0"/>
@@ -5209,7 +5269,7 @@
       <w:headerReference r:id="rId36" w:type="default"/>
       <w:footerReference r:id="rId37" w:type="default"/>
       <w:pgSz w:h="16838" w:w="11906"/>
-      <w:pgMar w:bottom="1440.0000000000002" w:top="1440.0000000000002" w:left="1417.3228346456694" w:right="1417.3228346456694" w:header="0"/>
+      <w:pgMar w:bottom="1417.3228346456694" w:top="1417.3228346456694" w:left="1417.3228346456694" w:right="1417.3228346456694" w:header="0"/>
       <w:pgNumType w:start="1"/>
     </w:sectPr>
   </w:body>

</xml_diff>